<commit_message>
update and add mat
</commit_message>
<xml_diff>
--- a/docs/report/report.docx
+++ b/docs/report/report.docx
@@ -134,7 +134,7 @@
     </w:p>
     <w:bookmarkEnd w:id="21"/>
     <w:bookmarkEnd w:id="22"/>
-    <w:bookmarkStart w:id="57" w:name="data-analysis"/>
+    <w:bookmarkStart w:id="72" w:name="data-analysis"/>
     <w:p>
       <w:pPr>
         <w:pStyle w:val="Heading1"/>
@@ -875,7 +875,7 @@
     </w:tbl>
     <w:bookmarkEnd w:id="49"/>
     <w:bookmarkEnd w:id="50"/>
-    <w:bookmarkStart w:id="56" w:name="data-analysis-1"/>
+    <w:bookmarkStart w:id="71" w:name="data-analysis-1"/>
     <w:p>
       <w:pPr>
         <w:pStyle w:val="Heading2"/>
@@ -884,7 +884,7 @@
         <w:t xml:space="preserve">Data analysis</w:t>
       </w:r>
     </w:p>
-    <w:bookmarkStart w:id="55" w:name="skips-filling-data-1"/>
+    <w:bookmarkStart w:id="69" w:name="skips-filling-data-1"/>
     <w:p>
       <w:pPr>
         <w:pStyle w:val="Heading3"/>
@@ -947,7 +947,7 @@
         <w:pStyle w:val="BodyText"/>
       </w:pPr>
       <w:r>
-        <w:t xml:space="preserve">The following code blocks show the forward pass, which detects the top of ramps, as well as the backward pass, which brings those top points to the earliest point at which this level occured. This forward/backward approach has the advantage that it can include levels other than 4 and 5 as top levels.</w:t>
+        <w:t xml:space="preserve">The following code blocks show the forward pass, which detects the top of ramps, as well as the backward pass, which brings those top points to the earliest point at which this level occured. This forward/backward approach has the advantage that it can include levels other than 4 and 5 as top levels i.e. it detects if the skip is emptied at 3.</w:t>
       </w:r>
     </w:p>
     <w:p>
@@ -1344,126 +1344,7 @@
         <w:pStyle w:val="FirstParagraph"/>
       </w:pPr>
       <w:r>
-        <w:t xml:space="preserve">The forward and backward passes detect these oscillations as a top value each time, which creates erroneous ramps later on. These derating tops are eliminated using the following algorithm:</w:t>
-      </w:r>
-    </w:p>
-    <w:p>
-      <w:pPr>
-        <w:pStyle w:val="SourceCode"/>
-      </w:pPr>
-      <w:r>
-        <w:rPr>
-          <w:rStyle w:val="VerbatimChar"/>
-        </w:rPr>
-        <w:t xml:space="preserve">BEGIN </w:t>
-      </w:r>
-      <w:r>
-        <w:br/>
-      </w:r>
-      <w:r>
-        <w:rPr>
-          <w:rStyle w:val="VerbatimChar"/>
-        </w:rPr>
-        <w:t xml:space="preserve">    INITIALIZE t=T; dt=0</w:t>
-      </w:r>
-      <w:r>
-        <w:br/>
-      </w:r>
-      <w:r>
-        <w:rPr>
-          <w:rStyle w:val="VerbatimChar"/>
-        </w:rPr>
-        <w:t xml:space="preserve">    FOR EACH t in top_beginnings:</w:t>
-      </w:r>
-      <w:r>
-        <w:br/>
-      </w:r>
-      <w:r>
-        <w:rPr>
-          <w:rStyle w:val="VerbatimChar"/>
-        </w:rPr>
-        <w:t xml:space="preserve">        WHILE t - dt - 1 &gt; 0:</w:t>
-      </w:r>
-      <w:r>
-        <w:br/>
-      </w:r>
-      <w:r>
-        <w:rPr>
-          <w:rStyle w:val="VerbatimChar"/>
-        </w:rPr>
-        <w:t xml:space="preserve">            IF L(t-dt-1) &lt; 4:</w:t>
-      </w:r>
-      <w:r>
-        <w:br/>
-      </w:r>
-      <w:r>
-        <w:rPr>
-          <w:rStyle w:val="VerbatimChar"/>
-        </w:rPr>
-        <w:t xml:space="preserve">                ADD to top_beginnings_no_derating</w:t>
-      </w:r>
-      <w:r>
-        <w:br/>
-      </w:r>
-      <w:r>
-        <w:rPr>
-          <w:rStyle w:val="VerbatimChar"/>
-        </w:rPr>
-        <w:t xml:space="preserve">                BREAK</w:t>
-      </w:r>
-      <w:r>
-        <w:br/>
-      </w:r>
-      <w:r>
-        <w:rPr>
-          <w:rStyle w:val="VerbatimChar"/>
-        </w:rPr>
-        <w:t xml:space="preserve">            ELSE:</w:t>
-      </w:r>
-      <w:r>
-        <w:br/>
-      </w:r>
-      <w:r>
-        <w:rPr>
-          <w:rStyle w:val="VerbatimChar"/>
-        </w:rPr>
-        <w:t xml:space="preserve">                dt++</w:t>
-      </w:r>
-      <w:r>
-        <w:br/>
-      </w:r>
-      <w:r>
-        <w:rPr>
-          <w:rStyle w:val="VerbatimChar"/>
-        </w:rPr>
-        <w:t xml:space="preserve">            END IF</w:t>
-      </w:r>
-      <w:r>
-        <w:br/>
-      </w:r>
-      <w:r>
-        <w:rPr>
-          <w:rStyle w:val="VerbatimChar"/>
-        </w:rPr>
-        <w:t xml:space="preserve">        END WHILE</w:t>
-      </w:r>
-      <w:r>
-        <w:br/>
-      </w:r>
-      <w:r>
-        <w:rPr>
-          <w:rStyle w:val="VerbatimChar"/>
-        </w:rPr>
-        <w:t xml:space="preserve">    END FOR</w:t>
-      </w:r>
-      <w:r>
-        <w:br/>
-      </w:r>
-      <w:r>
-        <w:rPr>
-          <w:rStyle w:val="VerbatimChar"/>
-        </w:rPr>
-        <w:t xml:space="preserve">END</w:t>
+        <w:t xml:space="preserve">The top values at the end of derating periods are removed in the backward pass above.</w:t>
       </w:r>
     </w:p>
     <w:bookmarkEnd w:id="53"/>
@@ -1481,7 +1362,7 @@
         <w:pStyle w:val="FirstParagraph"/>
       </w:pPr>
       <w:r>
-        <w:t xml:space="preserve">Finally, the bottoms of each ramp is found by walking back from each top until a point where the next increases again. This point is assumed to be the next day after the skip was serviced, and after which the skip begins filling up again. The algorithm is:</w:t>
+        <w:t xml:space="preserve">Finally, the bottom values of each ramp is found by walking back from each top until a point where the next increases again. This point is assumed to be the next day after the skip was serviced, and after which the skip begins filling up again. The algorithm is:</w:t>
       </w:r>
     </w:p>
     <w:p>
@@ -1604,160 +1485,1336 @@
       </w:r>
     </w:p>
     <w:bookmarkEnd w:id="54"/>
-    <w:bookmarkEnd w:id="55"/>
-    <w:bookmarkEnd w:id="56"/>
-    <w:bookmarkEnd w:id="57"/>
-    <w:bookmarkStart w:id="58" w:name="model"/>
-    <w:p>
-      <w:pPr>
-        <w:pStyle w:val="Heading1"/>
-      </w:pPr>
-      <w:r>
-        <w:t xml:space="preserve">Model</w:t>
-      </w:r>
-    </w:p>
-    <w:bookmarkEnd w:id="58"/>
-    <w:bookmarkStart w:id="59" w:name="model-optimization"/>
-    <w:p>
-      <w:pPr>
-        <w:pStyle w:val="Heading1"/>
-      </w:pPr>
-      <w:r>
-        <w:t xml:space="preserve">Model optimization</w:t>
-      </w:r>
-    </w:p>
-    <w:bookmarkEnd w:id="59"/>
-    <w:bookmarkStart w:id="66" w:name="methods"/>
-    <w:p>
-      <w:pPr>
-        <w:pStyle w:val="Heading1"/>
-      </w:pPr>
-      <w:r>
-        <w:t xml:space="preserve">Methods</w:t>
-      </w:r>
-    </w:p>
-    <w:bookmarkStart w:id="60" w:name="site-selection"/>
-    <w:p>
-      <w:pPr>
-        <w:pStyle w:val="Heading2"/>
-      </w:pPr>
-      <w:r>
-        <w:t xml:space="preserve">Site selection</w:t>
-      </w:r>
-    </w:p>
-    <w:bookmarkEnd w:id="60"/>
-    <w:bookmarkStart w:id="61" w:name="sample-size"/>
-    <w:p>
-      <w:pPr>
-        <w:pStyle w:val="Heading2"/>
-      </w:pPr>
-      <w:r>
-        <w:t xml:space="preserve">Sample Size</w:t>
-      </w:r>
-    </w:p>
-    <w:bookmarkEnd w:id="61"/>
-    <w:bookmarkStart w:id="62" w:name="ethics"/>
-    <w:p>
-      <w:pPr>
-        <w:pStyle w:val="Heading2"/>
-      </w:pPr>
-      <w:r>
-        <w:t xml:space="preserve">Ethics</w:t>
-      </w:r>
-    </w:p>
-    <w:bookmarkEnd w:id="62"/>
-    <w:bookmarkStart w:id="65" w:name="experimental-design"/>
-    <w:p>
-      <w:pPr>
-        <w:pStyle w:val="Heading2"/>
-      </w:pPr>
-      <w:r>
-        <w:t xml:space="preserve">Experimental Design</w:t>
-      </w:r>
-    </w:p>
-    <w:bookmarkStart w:id="63" w:name="experiment-1"/>
+    <w:bookmarkStart w:id="68" w:name="results"/>
+    <w:p>
+      <w:pPr>
+        <w:pStyle w:val="Heading4"/>
+      </w:pPr>
+      <w:r>
+        <w:t xml:space="preserve">Results</w:t>
+      </w:r>
+    </w:p>
+    <w:p>
+      <w:pPr>
+        <w:pStyle w:val="FirstParagraph"/>
+      </w:pPr>
+      <w:r>
+        <w:t xml:space="preserve">The following figures illustrate the output of the method for Naizi inorganic 1, Bangwe inorganic 1 &amp; 2. While clear ramps are easily detected, in the case of Bangwe, it is difficult to discern spikes and quickly increasing waste levels. Therefore, the extracted filling rates (the slope of the ramps), are seen as a minimum value of the filling rate.</w:t>
+      </w:r>
+    </w:p>
+    <w:tbl>
+      <w:tblPr>
+        <w:tblStyle w:val="Table"/>
+        <w:tblW w:type="pct" w:w="5000"/>
+        <w:tblLook w:firstRow="0" w:lastRow="0" w:firstColumn="0" w:lastColumn="0" w:noHBand="0" w:noVBand="0" w:val="0000"/>
+      </w:tblPr>
+      <w:tblGrid>
+        <w:gridCol w:w="7920"/>
+      </w:tblGrid>
+      <w:tr>
+        <w:tc>
+          <w:tcPr/>
+          <w:bookmarkStart w:id="58" w:name="fig-Naizi_inorganic_1_ramps"/>
+          <w:p>
+            <w:pPr>
+              <w:pStyle w:val="Figure"/>
+              <w:jc w:val="center"/>
+            </w:pPr>
+            <w:r>
+              <w:drawing>
+                <wp:inline>
+                  <wp:extent cx="5334000" cy="5334000"/>
+                  <wp:effectExtent b="0" l="0" r="0" t="0"/>
+                  <wp:docPr descr="" title="" id="56" name="Picture"/>
+                  <a:graphic>
+                    <a:graphicData uri="http://schemas.openxmlformats.org/drawingml/2006/picture">
+                      <pic:pic>
+                        <pic:nvPicPr>
+                          <pic:cNvPr descr="../../src/Analysis_jupyter/figures/ramps/Naizi_inorganic_1_ramps.png" id="57" name="Picture"/>
+                          <pic:cNvPicPr>
+                            <a:picLocks noChangeArrowheads="1" noChangeAspect="1"/>
+                          </pic:cNvPicPr>
+                        </pic:nvPicPr>
+                        <pic:blipFill>
+                          <a:blip r:embed="rId55"/>
+                          <a:stretch>
+                            <a:fillRect/>
+                          </a:stretch>
+                        </pic:blipFill>
+                        <pic:spPr bwMode="auto">
+                          <a:xfrm>
+                            <a:off x="0" y="0"/>
+                            <a:ext cx="5334000" cy="5334000"/>
+                          </a:xfrm>
+                          <a:prstGeom prst="rect">
+                            <a:avLst/>
+                          </a:prstGeom>
+                          <a:noFill/>
+                          <a:ln w="9525">
+                            <a:noFill/>
+                            <a:headEnd/>
+                            <a:tailEnd/>
+                          </a:ln>
+                        </pic:spPr>
+                      </pic:pic>
+                    </a:graphicData>
+                  </a:graphic>
+                </wp:inline>
+              </w:drawing>
+            </w:r>
+          </w:p>
+          <w:p>
+            <w:pPr>
+              <w:jc w:val="center"/>
+            </w:pPr>
+            <w:pPr>
+              <w:jc w:val="start"/>
+              <w:spacing w:before="200"/>
+              <w:pStyle w:val="ImageCaption"/>
+            </w:pPr>
+            <w:r>
+              <w:t xml:space="preserve">Figure 4: Ramps for Naizi inorganic 1</w:t>
+            </w:r>
+          </w:p>
+          <w:bookmarkEnd w:id="58"/>
+        </w:tc>
+      </w:tr>
+    </w:tbl>
+    <w:p/>
+    <w:tbl>
+      <w:tblPr>
+        <w:tblStyle w:val="Table"/>
+        <w:tblW w:type="pct" w:w="5000"/>
+        <w:tblLook w:firstRow="0" w:lastRow="0" w:firstColumn="0" w:lastColumn="0" w:noHBand="0" w:noVBand="0" w:val="0000"/>
+      </w:tblPr>
+      <w:tblGrid>
+        <w:gridCol w:w="7920"/>
+      </w:tblGrid>
+      <w:tr>
+        <w:tc>
+          <w:tcPr/>
+          <w:bookmarkStart w:id="62" w:name="fig-Bangwe_inorganic_1_ramps"/>
+          <w:p>
+            <w:pPr>
+              <w:pStyle w:val="Figure"/>
+              <w:jc w:val="center"/>
+            </w:pPr>
+            <w:r>
+              <w:drawing>
+                <wp:inline>
+                  <wp:extent cx="5334000" cy="5334000"/>
+                  <wp:effectExtent b="0" l="0" r="0" t="0"/>
+                  <wp:docPr descr="" title="" id="60" name="Picture"/>
+                  <a:graphic>
+                    <a:graphicData uri="http://schemas.openxmlformats.org/drawingml/2006/picture">
+                      <pic:pic>
+                        <pic:nvPicPr>
+                          <pic:cNvPr descr="../../src/Analysis_jupyter/figures/ramps/Bangwe_inorganic_1_ramps.png" id="61" name="Picture"/>
+                          <pic:cNvPicPr>
+                            <a:picLocks noChangeArrowheads="1" noChangeAspect="1"/>
+                          </pic:cNvPicPr>
+                        </pic:nvPicPr>
+                        <pic:blipFill>
+                          <a:blip r:embed="rId59"/>
+                          <a:stretch>
+                            <a:fillRect/>
+                          </a:stretch>
+                        </pic:blipFill>
+                        <pic:spPr bwMode="auto">
+                          <a:xfrm>
+                            <a:off x="0" y="0"/>
+                            <a:ext cx="5334000" cy="5334000"/>
+                          </a:xfrm>
+                          <a:prstGeom prst="rect">
+                            <a:avLst/>
+                          </a:prstGeom>
+                          <a:noFill/>
+                          <a:ln w="9525">
+                            <a:noFill/>
+                            <a:headEnd/>
+                            <a:tailEnd/>
+                          </a:ln>
+                        </pic:spPr>
+                      </pic:pic>
+                    </a:graphicData>
+                  </a:graphic>
+                </wp:inline>
+              </w:drawing>
+            </w:r>
+          </w:p>
+          <w:p>
+            <w:pPr>
+              <w:jc w:val="center"/>
+            </w:pPr>
+            <w:pPr>
+              <w:jc w:val="start"/>
+              <w:spacing w:before="200"/>
+              <w:pStyle w:val="ImageCaption"/>
+            </w:pPr>
+            <w:r>
+              <w:t xml:space="preserve">Figure 5: Ramps for Bangwe inorganic 1</w:t>
+            </w:r>
+          </w:p>
+          <w:bookmarkEnd w:id="62"/>
+        </w:tc>
+      </w:tr>
+    </w:tbl>
+    <w:p/>
+    <w:tbl>
+      <w:tblPr>
+        <w:tblStyle w:val="Table"/>
+        <w:tblW w:type="pct" w:w="5000"/>
+        <w:tblLook w:firstRow="0" w:lastRow="0" w:firstColumn="0" w:lastColumn="0" w:noHBand="0" w:noVBand="0" w:val="0000"/>
+      </w:tblPr>
+      <w:tblGrid>
+        <w:gridCol w:w="7920"/>
+      </w:tblGrid>
+      <w:tr>
+        <w:tc>
+          <w:tcPr/>
+          <w:bookmarkStart w:id="66" w:name="fig-Bangwe_inorganic_2_ramps"/>
+          <w:p>
+            <w:pPr>
+              <w:pStyle w:val="Figure"/>
+              <w:jc w:val="center"/>
+            </w:pPr>
+            <w:r>
+              <w:drawing>
+                <wp:inline>
+                  <wp:extent cx="5334000" cy="5334000"/>
+                  <wp:effectExtent b="0" l="0" r="0" t="0"/>
+                  <wp:docPr descr="" title="" id="64" name="Picture"/>
+                  <a:graphic>
+                    <a:graphicData uri="http://schemas.openxmlformats.org/drawingml/2006/picture">
+                      <pic:pic>
+                        <pic:nvPicPr>
+                          <pic:cNvPr descr="../../src/Analysis_jupyter/figures/ramps/Bangwe_inorganic_2_ramps.png" id="65" name="Picture"/>
+                          <pic:cNvPicPr>
+                            <a:picLocks noChangeArrowheads="1" noChangeAspect="1"/>
+                          </pic:cNvPicPr>
+                        </pic:nvPicPr>
+                        <pic:blipFill>
+                          <a:blip r:embed="rId63"/>
+                          <a:stretch>
+                            <a:fillRect/>
+                          </a:stretch>
+                        </pic:blipFill>
+                        <pic:spPr bwMode="auto">
+                          <a:xfrm>
+                            <a:off x="0" y="0"/>
+                            <a:ext cx="5334000" cy="5334000"/>
+                          </a:xfrm>
+                          <a:prstGeom prst="rect">
+                            <a:avLst/>
+                          </a:prstGeom>
+                          <a:noFill/>
+                          <a:ln w="9525">
+                            <a:noFill/>
+                            <a:headEnd/>
+                            <a:tailEnd/>
+                          </a:ln>
+                        </pic:spPr>
+                      </pic:pic>
+                    </a:graphicData>
+                  </a:graphic>
+                </wp:inline>
+              </w:drawing>
+            </w:r>
+          </w:p>
+          <w:p>
+            <w:pPr>
+              <w:jc w:val="center"/>
+            </w:pPr>
+            <w:pPr>
+              <w:jc w:val="start"/>
+              <w:spacing w:before="200"/>
+              <w:pStyle w:val="ImageCaption"/>
+            </w:pPr>
+            <w:r>
+              <w:t xml:space="preserve">Figure 6: Ramps for Bangwe inorganic 2</w:t>
+            </w:r>
+          </w:p>
+          <w:bookmarkEnd w:id="66"/>
+        </w:tc>
+      </w:tr>
+    </w:tbl>
+    <w:p>
+      <w:pPr>
+        <w:pStyle w:val="BodyText"/>
+      </w:pPr>
+      <w:r>
+        <w:t xml:space="preserve">A summary of filling rates</w:t>
+      </w:r>
+    </w:p>
+    <w:p>
+      <w:r>
+        <w:br w:type="page"/>
+      </w:r>
+    </w:p>
+    <w:bookmarkStart w:id="67" w:name="tbl-ramps"/>
+    <w:p>
+      <w:pPr>
+        <w:pStyle w:val="TableCaption"/>
+      </w:pPr>
+      <w:r>
+        <w:t xml:space="preserve">Table 1: Summary of extracted filling rates. Bangwe_Organic_2, Naizi_Organic_2, Naizi_inorganic_2 and Chigumula_inorganic_2, Bangwe_Organic_2 are incomplete (either no values or just one erroneous ramp), and are therefore removed.</w:t>
+      </w:r>
+    </w:p>
+    <w:tbl>
+      <w:tblPr>
+        <w:tblStyle w:val="Table"/>
+        <w:tblW w:type="pct" w:w="5000"/>
+        <w:tblLook w:firstRow="1" w:lastRow="0" w:firstColumn="0" w:lastColumn="0" w:noHBand="0" w:noVBand="0" w:val="0020"/>
+        <w:tblCaption w:val="Table 1: Summary of extracted filling rates. Bangwe_Organic_2, Naizi_Organic_2, Naizi_inorganic_2 and Chigumula_inorganic_2, Bangwe_Organic_2 are incomplete (either no values or just one erroneous ramp), and are therefore removed."/>
+      </w:tblPr>
+      <w:tblGrid>
+        <w:gridCol w:w="2112"/>
+        <w:gridCol w:w="2112"/>
+        <w:gridCol w:w="1584"/>
+        <w:gridCol w:w="2112"/>
+      </w:tblGrid>
+      <w:tr>
+        <w:trPr>
+          <w:tblHeader w:val="true"/>
+        </w:trPr>
+        <w:tc>
+          <w:tcPr/>
+          <w:p>
+            <w:pPr>
+              <w:pStyle w:val="Compact"/>
+              <w:jc w:val="left"/>
+            </w:pPr>
+            <w:r>
+              <w:t xml:space="preserve">Skip</w:t>
+            </w:r>
+          </w:p>
+        </w:tc>
+        <w:tc>
+          <w:tcPr/>
+          <w:p>
+            <w:pPr>
+              <w:pStyle w:val="Compact"/>
+              <w:jc w:val="left"/>
+            </w:pPr>
+            <w:r>
+              <w:t xml:space="preserve">Average filling rate (bin/day)</w:t>
+            </w:r>
+          </w:p>
+        </w:tc>
+        <w:tc>
+          <w:tcPr/>
+          <w:p>
+            <w:pPr>
+              <w:pStyle w:val="Compact"/>
+              <w:jc w:val="left"/>
+            </w:pPr>
+            <w:r>
+              <w:t xml:space="preserve">Number of ramps</w:t>
+            </w:r>
+          </w:p>
+        </w:tc>
+        <w:tc>
+          <w:tcPr/>
+          <w:p>
+            <w:pPr>
+              <w:pStyle w:val="Compact"/>
+              <w:jc w:val="left"/>
+            </w:pPr>
+            <w:r>
+              <w:t xml:space="preserve">Proportion of days overfull</w:t>
+            </w:r>
+          </w:p>
+        </w:tc>
+      </w:tr>
+      <w:tr>
+        <w:tc>
+          <w:tcPr/>
+          <w:p>
+            <w:pPr>
+              <w:pStyle w:val="Compact"/>
+              <w:jc w:val="left"/>
+            </w:pPr>
+            <w:r>
+              <w:t xml:space="preserve">Bangwe_Organic_1</w:t>
+            </w:r>
+          </w:p>
+        </w:tc>
+        <w:tc>
+          <w:tcPr/>
+          <w:p>
+            <w:pPr>
+              <w:pStyle w:val="Compact"/>
+              <w:jc w:val="left"/>
+            </w:pPr>
+            <w:r>
+              <w:t xml:space="preserve">0.215</w:t>
+            </w:r>
+          </w:p>
+        </w:tc>
+        <w:tc>
+          <w:tcPr/>
+          <w:p>
+            <w:pPr>
+              <w:pStyle w:val="Compact"/>
+              <w:jc w:val="left"/>
+            </w:pPr>
+            <w:r>
+              <w:t xml:space="preserve">24</w:t>
+            </w:r>
+          </w:p>
+        </w:tc>
+        <w:tc>
+          <w:tcPr/>
+          <w:p>
+            <w:pPr>
+              <w:pStyle w:val="Compact"/>
+              <w:jc w:val="left"/>
+            </w:pPr>
+            <w:r>
+              <w:t xml:space="preserve">0.258</w:t>
+            </w:r>
+          </w:p>
+        </w:tc>
+      </w:tr>
+      <w:tr>
+        <w:tc>
+          <w:tcPr/>
+          <w:p>
+            <w:pPr>
+              <w:pStyle w:val="Compact"/>
+              <w:jc w:val="left"/>
+            </w:pPr>
+            <w:r>
+              <w:t xml:space="preserve">Bangwe_Organic_2</w:t>
+            </w:r>
+          </w:p>
+        </w:tc>
+        <w:tc>
+          <w:tcPr/>
+          <w:p>
+            <w:pPr>
+              <w:pStyle w:val="Compact"/>
+              <w:jc w:val="left"/>
+            </w:pPr>
+            <w:r>
+              <w:t xml:space="preserve">N/A</w:t>
+            </w:r>
+          </w:p>
+        </w:tc>
+        <w:tc>
+          <w:tcPr/>
+          <w:p>
+            <w:pPr>
+              <w:pStyle w:val="Compact"/>
+              <w:jc w:val="left"/>
+            </w:pPr>
+            <w:r>
+              <w:t xml:space="preserve">N/A</w:t>
+            </w:r>
+          </w:p>
+        </w:tc>
+        <w:tc>
+          <w:tcPr/>
+          <w:p>
+            <w:pPr>
+              <w:pStyle w:val="Compact"/>
+              <w:jc w:val="left"/>
+            </w:pPr>
+            <w:r>
+              <w:t xml:space="preserve">N/A</w:t>
+            </w:r>
+          </w:p>
+        </w:tc>
+      </w:tr>
+      <w:tr>
+        <w:tc>
+          <w:tcPr/>
+          <w:p>
+            <w:pPr>
+              <w:pStyle w:val="Compact"/>
+              <w:jc w:val="left"/>
+            </w:pPr>
+            <w:r>
+              <w:t xml:space="preserve">Bangwe_inorganic_1</w:t>
+            </w:r>
+          </w:p>
+        </w:tc>
+        <w:tc>
+          <w:tcPr/>
+          <w:p>
+            <w:pPr>
+              <w:pStyle w:val="Compact"/>
+              <w:jc w:val="left"/>
+            </w:pPr>
+            <w:r>
+              <w:t xml:space="preserve">0.490</w:t>
+            </w:r>
+          </w:p>
+        </w:tc>
+        <w:tc>
+          <w:tcPr/>
+          <w:p>
+            <w:pPr>
+              <w:pStyle w:val="Compact"/>
+              <w:jc w:val="left"/>
+            </w:pPr>
+            <w:r>
+              <w:t xml:space="preserve">23</w:t>
+            </w:r>
+          </w:p>
+        </w:tc>
+        <w:tc>
+          <w:tcPr/>
+          <w:p>
+            <w:pPr>
+              <w:pStyle w:val="Compact"/>
+              <w:jc w:val="left"/>
+            </w:pPr>
+            <w:r>
+              <w:t xml:space="preserve">0.725</w:t>
+            </w:r>
+          </w:p>
+        </w:tc>
+      </w:tr>
+      <w:tr>
+        <w:tc>
+          <w:tcPr/>
+          <w:p>
+            <w:pPr>
+              <w:pStyle w:val="Compact"/>
+              <w:jc w:val="left"/>
+            </w:pPr>
+            <w:r>
+              <w:t xml:space="preserve">Bangwe_inorganic_2</w:t>
+            </w:r>
+          </w:p>
+        </w:tc>
+        <w:tc>
+          <w:tcPr/>
+          <w:p>
+            <w:pPr>
+              <w:pStyle w:val="Compact"/>
+              <w:jc w:val="left"/>
+            </w:pPr>
+            <w:r>
+              <w:t xml:space="preserve">0.400</w:t>
+            </w:r>
+          </w:p>
+        </w:tc>
+        <w:tc>
+          <w:tcPr/>
+          <w:p>
+            <w:pPr>
+              <w:pStyle w:val="Compact"/>
+              <w:jc w:val="left"/>
+            </w:pPr>
+            <w:r>
+              <w:t xml:space="preserve">16</w:t>
+            </w:r>
+          </w:p>
+        </w:tc>
+        <w:tc>
+          <w:tcPr/>
+          <w:p>
+            <w:pPr>
+              <w:pStyle w:val="Compact"/>
+              <w:jc w:val="left"/>
+            </w:pPr>
+            <w:r>
+              <w:t xml:space="preserve">0.737</w:t>
+            </w:r>
+          </w:p>
+        </w:tc>
+      </w:tr>
+      <w:tr>
+        <w:tc>
+          <w:tcPr/>
+          <w:p>
+            <w:pPr>
+              <w:pStyle w:val="Compact"/>
+              <w:jc w:val="left"/>
+            </w:pPr>
+            <w:r>
+              <w:t xml:space="preserve">BCA_Organic_1</w:t>
+            </w:r>
+          </w:p>
+        </w:tc>
+        <w:tc>
+          <w:tcPr/>
+          <w:p>
+            <w:pPr>
+              <w:pStyle w:val="Compact"/>
+              <w:jc w:val="left"/>
+            </w:pPr>
+            <w:r>
+              <w:t xml:space="preserve">0.091</w:t>
+            </w:r>
+          </w:p>
+        </w:tc>
+        <w:tc>
+          <w:tcPr/>
+          <w:p>
+            <w:pPr>
+              <w:pStyle w:val="Compact"/>
+              <w:jc w:val="left"/>
+            </w:pPr>
+            <w:r>
+              <w:t xml:space="preserve">11</w:t>
+            </w:r>
+          </w:p>
+        </w:tc>
+        <w:tc>
+          <w:tcPr/>
+          <w:p>
+            <w:pPr>
+              <w:pStyle w:val="Compact"/>
+              <w:jc w:val="left"/>
+            </w:pPr>
+            <w:r>
+              <w:t xml:space="preserve">0.386</w:t>
+            </w:r>
+          </w:p>
+        </w:tc>
+      </w:tr>
+      <w:tr>
+        <w:tc>
+          <w:tcPr/>
+          <w:p>
+            <w:pPr>
+              <w:pStyle w:val="Compact"/>
+              <w:jc w:val="left"/>
+            </w:pPr>
+            <w:r>
+              <w:t xml:space="preserve">BCA_Organic_2</w:t>
+            </w:r>
+          </w:p>
+        </w:tc>
+        <w:tc>
+          <w:tcPr/>
+          <w:p>
+            <w:pPr>
+              <w:pStyle w:val="Compact"/>
+              <w:jc w:val="left"/>
+            </w:pPr>
+            <w:r>
+              <w:t xml:space="preserve">0.077</w:t>
+            </w:r>
+          </w:p>
+        </w:tc>
+        <w:tc>
+          <w:tcPr/>
+          <w:p>
+            <w:pPr>
+              <w:pStyle w:val="Compact"/>
+              <w:jc w:val="left"/>
+            </w:pPr>
+            <w:r>
+              <w:t xml:space="preserve">2</w:t>
+            </w:r>
+          </w:p>
+        </w:tc>
+        <w:tc>
+          <w:tcPr/>
+          <w:p>
+            <w:pPr>
+              <w:pStyle w:val="Compact"/>
+              <w:jc w:val="left"/>
+            </w:pPr>
+            <w:r>
+              <w:t xml:space="preserve">0.0</w:t>
+            </w:r>
+          </w:p>
+        </w:tc>
+      </w:tr>
+      <w:tr>
+        <w:tc>
+          <w:tcPr/>
+          <w:p>
+            <w:pPr>
+              <w:pStyle w:val="Compact"/>
+              <w:jc w:val="left"/>
+            </w:pPr>
+            <w:r>
+              <w:t xml:space="preserve">BCA_inorganic_1</w:t>
+            </w:r>
+          </w:p>
+        </w:tc>
+        <w:tc>
+          <w:tcPr/>
+          <w:p>
+            <w:pPr>
+              <w:pStyle w:val="Compact"/>
+              <w:jc w:val="left"/>
+            </w:pPr>
+            <w:r>
+              <w:t xml:space="preserve">0.063</w:t>
+            </w:r>
+          </w:p>
+        </w:tc>
+        <w:tc>
+          <w:tcPr/>
+          <w:p>
+            <w:pPr>
+              <w:pStyle w:val="Compact"/>
+              <w:jc w:val="left"/>
+            </w:pPr>
+            <w:r>
+              <w:t xml:space="preserve">6</w:t>
+            </w:r>
+          </w:p>
+        </w:tc>
+        <w:tc>
+          <w:tcPr/>
+          <w:p>
+            <w:pPr>
+              <w:pStyle w:val="Compact"/>
+              <w:jc w:val="left"/>
+            </w:pPr>
+            <w:r>
+              <w:t xml:space="preserve">0.535</w:t>
+            </w:r>
+          </w:p>
+        </w:tc>
+      </w:tr>
+      <w:tr>
+        <w:tc>
+          <w:tcPr/>
+          <w:p>
+            <w:pPr>
+              <w:pStyle w:val="Compact"/>
+              <w:jc w:val="left"/>
+            </w:pPr>
+            <w:r>
+              <w:t xml:space="preserve">BCA_inorganic_2</w:t>
+            </w:r>
+          </w:p>
+        </w:tc>
+        <w:tc>
+          <w:tcPr/>
+          <w:p>
+            <w:pPr>
+              <w:pStyle w:val="Compact"/>
+              <w:jc w:val="left"/>
+            </w:pPr>
+            <w:r>
+              <w:t xml:space="preserve">0.038</w:t>
+            </w:r>
+          </w:p>
+        </w:tc>
+        <w:tc>
+          <w:tcPr/>
+          <w:p>
+            <w:pPr>
+              <w:pStyle w:val="Compact"/>
+              <w:jc w:val="left"/>
+            </w:pPr>
+            <w:r>
+              <w:t xml:space="preserve">1</w:t>
+            </w:r>
+          </w:p>
+        </w:tc>
+        <w:tc>
+          <w:tcPr/>
+          <w:p>
+            <w:pPr>
+              <w:pStyle w:val="Compact"/>
+              <w:jc w:val="left"/>
+            </w:pPr>
+            <w:r>
+              <w:t xml:space="preserve">0.627</w:t>
+            </w:r>
+          </w:p>
+        </w:tc>
+      </w:tr>
+      <w:tr>
+        <w:tc>
+          <w:tcPr/>
+          <w:p>
+            <w:pPr>
+              <w:pStyle w:val="Compact"/>
+              <w:jc w:val="left"/>
+            </w:pPr>
+            <w:r>
+              <w:t xml:space="preserve">Naizi_Organic_1</w:t>
+            </w:r>
+          </w:p>
+        </w:tc>
+        <w:tc>
+          <w:tcPr/>
+          <w:p>
+            <w:pPr>
+              <w:pStyle w:val="Compact"/>
+              <w:jc w:val="left"/>
+            </w:pPr>
+            <w:r>
+              <w:t xml:space="preserve">0.046</w:t>
+            </w:r>
+          </w:p>
+        </w:tc>
+        <w:tc>
+          <w:tcPr/>
+          <w:p>
+            <w:pPr>
+              <w:pStyle w:val="Compact"/>
+              <w:jc w:val="left"/>
+            </w:pPr>
+            <w:r>
+              <w:t xml:space="preserve">8</w:t>
+            </w:r>
+          </w:p>
+        </w:tc>
+        <w:tc>
+          <w:tcPr/>
+          <w:p>
+            <w:pPr>
+              <w:pStyle w:val="Compact"/>
+              <w:jc w:val="left"/>
+            </w:pPr>
+            <w:r>
+              <w:t xml:space="preserve">0.210</w:t>
+            </w:r>
+          </w:p>
+        </w:tc>
+      </w:tr>
+      <w:tr>
+        <w:tc>
+          <w:tcPr/>
+          <w:p>
+            <w:pPr>
+              <w:pStyle w:val="Compact"/>
+              <w:jc w:val="left"/>
+            </w:pPr>
+            <w:r>
+              <w:t xml:space="preserve">Naizi_Organic_2</w:t>
+            </w:r>
+          </w:p>
+        </w:tc>
+        <w:tc>
+          <w:tcPr/>
+          <w:p>
+            <w:pPr>
+              <w:pStyle w:val="Compact"/>
+              <w:jc w:val="left"/>
+            </w:pPr>
+            <w:r>
+              <w:t xml:space="preserve">N/A</w:t>
+            </w:r>
+          </w:p>
+        </w:tc>
+        <w:tc>
+          <w:tcPr/>
+          <w:p>
+            <w:pPr>
+              <w:pStyle w:val="Compact"/>
+              <w:jc w:val="left"/>
+            </w:pPr>
+            <w:r>
+              <w:t xml:space="preserve">N/A</w:t>
+            </w:r>
+          </w:p>
+        </w:tc>
+        <w:tc>
+          <w:tcPr/>
+          <w:p>
+            <w:pPr>
+              <w:pStyle w:val="Compact"/>
+              <w:jc w:val="left"/>
+            </w:pPr>
+            <w:r>
+              <w:t xml:space="preserve">N/A</w:t>
+            </w:r>
+          </w:p>
+        </w:tc>
+      </w:tr>
+      <w:tr>
+        <w:tc>
+          <w:tcPr/>
+          <w:p>
+            <w:pPr>
+              <w:pStyle w:val="Compact"/>
+              <w:jc w:val="left"/>
+            </w:pPr>
+            <w:r>
+              <w:t xml:space="preserve">Naizi_inorganic_1</w:t>
+            </w:r>
+          </w:p>
+        </w:tc>
+        <w:tc>
+          <w:tcPr/>
+          <w:p>
+            <w:pPr>
+              <w:pStyle w:val="Compact"/>
+              <w:jc w:val="left"/>
+            </w:pPr>
+            <w:r>
+              <w:t xml:space="preserve">0.144</w:t>
+            </w:r>
+          </w:p>
+        </w:tc>
+        <w:tc>
+          <w:tcPr/>
+          <w:p>
+            <w:pPr>
+              <w:pStyle w:val="Compact"/>
+              <w:jc w:val="left"/>
+            </w:pPr>
+            <w:r>
+              <w:t xml:space="preserve">15</w:t>
+            </w:r>
+          </w:p>
+        </w:tc>
+        <w:tc>
+          <w:tcPr/>
+          <w:p>
+            <w:pPr>
+              <w:pStyle w:val="Compact"/>
+              <w:jc w:val="left"/>
+            </w:pPr>
+            <w:r>
+              <w:t xml:space="preserve">0.293</w:t>
+            </w:r>
+          </w:p>
+        </w:tc>
+      </w:tr>
+      <w:tr>
+        <w:tc>
+          <w:tcPr/>
+          <w:p>
+            <w:pPr>
+              <w:pStyle w:val="Compact"/>
+              <w:jc w:val="left"/>
+            </w:pPr>
+            <w:r>
+              <w:t xml:space="preserve">Naizi_inorganic_2</w:t>
+            </w:r>
+          </w:p>
+        </w:tc>
+        <w:tc>
+          <w:tcPr/>
+          <w:p>
+            <w:pPr>
+              <w:pStyle w:val="Compact"/>
+              <w:jc w:val="left"/>
+            </w:pPr>
+            <w:r>
+              <w:t xml:space="preserve">N/A</w:t>
+            </w:r>
+          </w:p>
+        </w:tc>
+        <w:tc>
+          <w:tcPr/>
+          <w:p>
+            <w:pPr>
+              <w:pStyle w:val="Compact"/>
+              <w:jc w:val="left"/>
+            </w:pPr>
+            <w:r>
+              <w:t xml:space="preserve">N/A</w:t>
+            </w:r>
+          </w:p>
+        </w:tc>
+        <w:tc>
+          <w:tcPr/>
+          <w:p>
+            <w:pPr>
+              <w:pStyle w:val="Compact"/>
+              <w:jc w:val="left"/>
+            </w:pPr>
+            <w:r>
+              <w:t xml:space="preserve">N/A</w:t>
+            </w:r>
+          </w:p>
+        </w:tc>
+      </w:tr>
+      <w:tr>
+        <w:tc>
+          <w:tcPr/>
+          <w:p>
+            <w:pPr>
+              <w:pStyle w:val="Compact"/>
+              <w:jc w:val="left"/>
+            </w:pPr>
+            <w:r>
+              <w:t xml:space="preserve">Chigumula_Organic_1</w:t>
+            </w:r>
+          </w:p>
+        </w:tc>
+        <w:tc>
+          <w:tcPr/>
+          <w:p>
+            <w:pPr>
+              <w:pStyle w:val="Compact"/>
+              <w:jc w:val="left"/>
+            </w:pPr>
+            <w:r>
+              <w:t xml:space="preserve">0.158</w:t>
+            </w:r>
+          </w:p>
+        </w:tc>
+        <w:tc>
+          <w:tcPr/>
+          <w:p>
+            <w:pPr>
+              <w:pStyle w:val="Compact"/>
+              <w:jc w:val="left"/>
+            </w:pPr>
+            <w:r>
+              <w:t xml:space="preserve">21</w:t>
+            </w:r>
+          </w:p>
+        </w:tc>
+        <w:tc>
+          <w:tcPr/>
+          <w:p>
+            <w:pPr>
+              <w:pStyle w:val="Compact"/>
+              <w:jc w:val="left"/>
+            </w:pPr>
+            <w:r>
+              <w:t xml:space="preserve">0.183</w:t>
+            </w:r>
+          </w:p>
+        </w:tc>
+      </w:tr>
+      <w:tr>
+        <w:tc>
+          <w:tcPr/>
+          <w:p>
+            <w:pPr>
+              <w:pStyle w:val="Compact"/>
+              <w:jc w:val="left"/>
+            </w:pPr>
+            <w:r>
+              <w:t xml:space="preserve">Chigumula_Organic_2</w:t>
+            </w:r>
+          </w:p>
+        </w:tc>
+        <w:tc>
+          <w:tcPr/>
+          <w:p>
+            <w:pPr>
+              <w:pStyle w:val="Compact"/>
+              <w:jc w:val="left"/>
+            </w:pPr>
+            <w:r>
+              <w:t xml:space="preserve">0.127</w:t>
+            </w:r>
+          </w:p>
+        </w:tc>
+        <w:tc>
+          <w:tcPr/>
+          <w:p>
+            <w:pPr>
+              <w:pStyle w:val="Compact"/>
+              <w:jc w:val="left"/>
+            </w:pPr>
+            <w:r>
+              <w:t xml:space="preserve">13</w:t>
+            </w:r>
+          </w:p>
+        </w:tc>
+        <w:tc>
+          <w:tcPr/>
+          <w:p>
+            <w:pPr>
+              <w:pStyle w:val="Compact"/>
+              <w:jc w:val="left"/>
+            </w:pPr>
+            <w:r>
+              <w:t xml:space="preserve">0.106</w:t>
+            </w:r>
+          </w:p>
+        </w:tc>
+      </w:tr>
+      <w:tr>
+        <w:tc>
+          <w:tcPr/>
+          <w:p>
+            <w:pPr>
+              <w:pStyle w:val="Compact"/>
+              <w:jc w:val="left"/>
+            </w:pPr>
+            <w:r>
+              <w:t xml:space="preserve">Chigumula_inorganic_1</w:t>
+            </w:r>
+          </w:p>
+        </w:tc>
+        <w:tc>
+          <w:tcPr/>
+          <w:p>
+            <w:pPr>
+              <w:pStyle w:val="Compact"/>
+              <w:jc w:val="left"/>
+            </w:pPr>
+            <w:r>
+              <w:t xml:space="preserve">0.056</w:t>
+            </w:r>
+          </w:p>
+        </w:tc>
+        <w:tc>
+          <w:tcPr/>
+          <w:p>
+            <w:pPr>
+              <w:pStyle w:val="Compact"/>
+              <w:jc w:val="left"/>
+            </w:pPr>
+            <w:r>
+              <w:t xml:space="preserve">4</w:t>
+            </w:r>
+          </w:p>
+        </w:tc>
+        <w:tc>
+          <w:tcPr/>
+          <w:p>
+            <w:pPr>
+              <w:pStyle w:val="Compact"/>
+              <w:jc w:val="left"/>
+            </w:pPr>
+            <w:r>
+              <w:t xml:space="preserve">0.256</w:t>
+            </w:r>
+          </w:p>
+        </w:tc>
+      </w:tr>
+      <w:tr>
+        <w:tc>
+          <w:tcPr/>
+          <w:p>
+            <w:pPr>
+              <w:pStyle w:val="Compact"/>
+              <w:jc w:val="left"/>
+            </w:pPr>
+            <w:r>
+              <w:t xml:space="preserve">Chigumula_inorganic_2</w:t>
+            </w:r>
+          </w:p>
+        </w:tc>
+        <w:tc>
+          <w:tcPr/>
+          <w:p>
+            <w:pPr>
+              <w:pStyle w:val="Compact"/>
+              <w:jc w:val="left"/>
+            </w:pPr>
+            <w:r>
+              <w:t xml:space="preserve">N/A</w:t>
+            </w:r>
+          </w:p>
+        </w:tc>
+        <w:tc>
+          <w:tcPr/>
+          <w:p>
+            <w:pPr>
+              <w:pStyle w:val="Compact"/>
+              <w:jc w:val="left"/>
+            </w:pPr>
+            <w:r>
+              <w:t xml:space="preserve">N/A</w:t>
+            </w:r>
+          </w:p>
+        </w:tc>
+        <w:tc>
+          <w:tcPr/>
+          <w:p>
+            <w:pPr>
+              <w:pStyle w:val="Compact"/>
+              <w:jc w:val="left"/>
+            </w:pPr>
+            <w:r>
+              <w:t xml:space="preserve">N/A</w:t>
+            </w:r>
+          </w:p>
+        </w:tc>
+      </w:tr>
+    </w:tbl>
+    <w:bookmarkEnd w:id="67"/>
+    <w:bookmarkEnd w:id="68"/>
+    <w:bookmarkEnd w:id="69"/>
+    <w:bookmarkStart w:id="70" w:name="dump-arrival-logs"/>
     <w:p>
       <w:pPr>
         <w:pStyle w:val="Heading3"/>
       </w:pPr>
       <w:r>
-        <w:t xml:space="preserve">Experiment 1</w:t>
-      </w:r>
-    </w:p>
-    <w:bookmarkEnd w:id="63"/>
-    <w:bookmarkStart w:id="64" w:name="experiment-2"/>
-    <w:p>
-      <w:pPr>
-        <w:pStyle w:val="Heading3"/>
-      </w:pPr>
-      <w:r>
-        <w:t xml:space="preserve">Experiment 2</w:t>
-      </w:r>
-    </w:p>
-    <w:bookmarkEnd w:id="64"/>
-    <w:bookmarkEnd w:id="65"/>
-    <w:bookmarkEnd w:id="66"/>
-    <w:bookmarkStart w:id="71" w:name="results-and-discussion"/>
-    <w:p>
-      <w:pPr>
-        <w:pStyle w:val="Heading1"/>
-      </w:pPr>
-      <w:r>
-        <w:t xml:space="preserve">Results and Discussion</w:t>
-      </w:r>
-    </w:p>
-    <w:bookmarkStart w:id="67" w:name="discussion"/>
-    <w:p>
-      <w:pPr>
-        <w:pStyle w:val="Heading2"/>
-      </w:pPr>
-      <w:r>
-        <w:t xml:space="preserve">Discussion</w:t>
-      </w:r>
-    </w:p>
-    <w:bookmarkEnd w:id="67"/>
-    <w:bookmarkStart w:id="68" w:name="tables-and-figures"/>
-    <w:p>
-      <w:pPr>
-        <w:pStyle w:val="Heading2"/>
-      </w:pPr>
-      <w:r>
-        <w:t xml:space="preserve">Tables and Figures</w:t>
-      </w:r>
-    </w:p>
-    <w:bookmarkEnd w:id="68"/>
-    <w:bookmarkStart w:id="69" w:name="tables"/>
-    <w:p>
-      <w:pPr>
-        <w:pStyle w:val="Heading2"/>
-      </w:pPr>
-      <w:r>
-        <w:t xml:space="preserve">Tables</w:t>
-      </w:r>
-    </w:p>
-    <w:bookmarkEnd w:id="69"/>
-    <w:bookmarkStart w:id="70" w:name="figures"/>
-    <w:p>
-      <w:pPr>
-        <w:pStyle w:val="Heading2"/>
-      </w:pPr>
-      <w:r>
-        <w:t xml:space="preserve">Figures</w:t>
+        <w:t xml:space="preserve">Dump arrival logs</w:t>
+      </w:r>
+    </w:p>
+    <w:p>
+      <w:pPr>
+        <w:pStyle w:val="FirstParagraph"/>
+      </w:pPr>
+      <w:r>
+        <w:t xml:space="preserve">As shown in</w:t>
+      </w:r>
+      <w:r>
+        <w:t xml:space="preserve"> </w:t>
+      </w:r>
+      <w:hyperlink w:anchor="fig-mzedi_arrivals">
+        <w:r>
+          <w:rPr>
+            <w:rStyle w:val="Hyperlink"/>
+          </w:rPr>
+          <w:t xml:space="preserve">fig. 3</w:t>
+        </w:r>
+      </w:hyperlink>
+      <w:r>
+        <w:t xml:space="preserve">, the number of arrivals of skips at Mzedi dump vary heavily from week to week. This indicates</w:t>
       </w:r>
     </w:p>
     <w:bookmarkEnd w:id="70"/>
     <w:bookmarkEnd w:id="71"/>
-    <w:bookmarkStart w:id="72" w:name="conclusions-and-recommendations"/>
+    <w:bookmarkEnd w:id="72"/>
+    <w:bookmarkStart w:id="73" w:name="model"/>
     <w:p>
       <w:pPr>
         <w:pStyle w:val="Heading1"/>
       </w:pPr>
       <w:r>
+        <w:t xml:space="preserve">Model</w:t>
+      </w:r>
+    </w:p>
+    <w:bookmarkEnd w:id="73"/>
+    <w:bookmarkStart w:id="74" w:name="model-optimization"/>
+    <w:p>
+      <w:pPr>
+        <w:pStyle w:val="Heading1"/>
+      </w:pPr>
+      <w:r>
+        <w:t xml:space="preserve">Model optimization</w:t>
+      </w:r>
+    </w:p>
+    <w:bookmarkEnd w:id="74"/>
+    <w:bookmarkStart w:id="81" w:name="methods"/>
+    <w:p>
+      <w:pPr>
+        <w:pStyle w:val="Heading1"/>
+      </w:pPr>
+      <w:r>
+        <w:t xml:space="preserve">Methods</w:t>
+      </w:r>
+    </w:p>
+    <w:bookmarkStart w:id="75" w:name="site-selection"/>
+    <w:p>
+      <w:pPr>
+        <w:pStyle w:val="Heading2"/>
+      </w:pPr>
+      <w:r>
+        <w:t xml:space="preserve">Site selection</w:t>
+      </w:r>
+    </w:p>
+    <w:bookmarkEnd w:id="75"/>
+    <w:bookmarkStart w:id="76" w:name="sample-size"/>
+    <w:p>
+      <w:pPr>
+        <w:pStyle w:val="Heading2"/>
+      </w:pPr>
+      <w:r>
+        <w:t xml:space="preserve">Sample Size</w:t>
+      </w:r>
+    </w:p>
+    <w:bookmarkEnd w:id="76"/>
+    <w:bookmarkStart w:id="77" w:name="ethics"/>
+    <w:p>
+      <w:pPr>
+        <w:pStyle w:val="Heading2"/>
+      </w:pPr>
+      <w:r>
+        <w:t xml:space="preserve">Ethics</w:t>
+      </w:r>
+    </w:p>
+    <w:bookmarkEnd w:id="77"/>
+    <w:bookmarkStart w:id="80" w:name="experimental-design"/>
+    <w:p>
+      <w:pPr>
+        <w:pStyle w:val="Heading2"/>
+      </w:pPr>
+      <w:r>
+        <w:t xml:space="preserve">Experimental Design</w:t>
+      </w:r>
+    </w:p>
+    <w:bookmarkStart w:id="78" w:name="experiment-1"/>
+    <w:p>
+      <w:pPr>
+        <w:pStyle w:val="Heading3"/>
+      </w:pPr>
+      <w:r>
+        <w:t xml:space="preserve">Experiment 1</w:t>
+      </w:r>
+    </w:p>
+    <w:bookmarkEnd w:id="78"/>
+    <w:bookmarkStart w:id="79" w:name="experiment-2"/>
+    <w:p>
+      <w:pPr>
+        <w:pStyle w:val="Heading3"/>
+      </w:pPr>
+      <w:r>
+        <w:t xml:space="preserve">Experiment 2</w:t>
+      </w:r>
+    </w:p>
+    <w:bookmarkEnd w:id="79"/>
+    <w:bookmarkEnd w:id="80"/>
+    <w:bookmarkEnd w:id="81"/>
+    <w:bookmarkStart w:id="86" w:name="results-and-discussion"/>
+    <w:p>
+      <w:pPr>
+        <w:pStyle w:val="Heading1"/>
+      </w:pPr>
+      <w:r>
+        <w:t xml:space="preserve">Results and Discussion</w:t>
+      </w:r>
+    </w:p>
+    <w:bookmarkStart w:id="82" w:name="discussion"/>
+    <w:p>
+      <w:pPr>
+        <w:pStyle w:val="Heading2"/>
+      </w:pPr>
+      <w:r>
+        <w:t xml:space="preserve">Discussion</w:t>
+      </w:r>
+    </w:p>
+    <w:bookmarkEnd w:id="82"/>
+    <w:bookmarkStart w:id="83" w:name="tables-and-figures"/>
+    <w:p>
+      <w:pPr>
+        <w:pStyle w:val="Heading2"/>
+      </w:pPr>
+      <w:r>
+        <w:t xml:space="preserve">Tables and Figures</w:t>
+      </w:r>
+    </w:p>
+    <w:bookmarkEnd w:id="83"/>
+    <w:bookmarkStart w:id="84" w:name="tables"/>
+    <w:p>
+      <w:pPr>
+        <w:pStyle w:val="Heading2"/>
+      </w:pPr>
+      <w:r>
+        <w:t xml:space="preserve">Tables</w:t>
+      </w:r>
+    </w:p>
+    <w:bookmarkEnd w:id="84"/>
+    <w:bookmarkStart w:id="85" w:name="figures"/>
+    <w:p>
+      <w:pPr>
+        <w:pStyle w:val="Heading2"/>
+      </w:pPr>
+      <w:r>
+        <w:t xml:space="preserve">Figures</w:t>
+      </w:r>
+    </w:p>
+    <w:bookmarkEnd w:id="85"/>
+    <w:bookmarkEnd w:id="86"/>
+    <w:bookmarkStart w:id="87" w:name="conclusions-and-recommendations"/>
+    <w:p>
+      <w:pPr>
+        <w:pStyle w:val="Heading1"/>
+      </w:pPr>
+      <w:r>
         <w:t xml:space="preserve">Conclusions and Recommendations</w:t>
       </w:r>
     </w:p>
-    <w:bookmarkEnd w:id="72"/>
-    <w:bookmarkStart w:id="73" w:name="references"/>
+    <w:bookmarkEnd w:id="87"/>
+    <w:bookmarkStart w:id="88" w:name="references"/>
     <w:p>
       <w:pPr>
         <w:pStyle w:val="Heading1"/>
@@ -1766,7 +2823,7 @@
         <w:t xml:space="preserve">References</w:t>
       </w:r>
     </w:p>
-    <w:bookmarkEnd w:id="73"/>
+    <w:bookmarkEnd w:id="88"/>
     <w:sectPr/>
   </w:body>
 </w:document>

</xml_diff>